<commit_message>
Update CrowSoft Database Design.docx
changes to model, added dateupdated and updatedby, also remove addressline2
</commit_message>
<xml_diff>
--- a/Documentation/CrowSoft Database Design.docx
+++ b/Documentation/CrowSoft Database Design.docx
@@ -401,51 +401,30 @@
           <w:noProof/>
           <w:lang w:val="en-IE" w:eastAsia="en-IE"/>
         </w:rPr>
-        <w:drawing>
-          <wp:inline distT="0" distB="0" distL="0" distR="0">
-            <wp:extent cx="5727700" cy="4635500"/>
-            <wp:effectExtent l="19050" t="0" r="6350" b="0"/>
-            <wp:docPr id="7" name="Picture 7"/>
-            <wp:cNvGraphicFramePr>
-              <a:graphicFrameLocks xmlns:a="http://schemas.openxmlformats.org/drawingml/2006/main" noChangeAspect="1"/>
-            </wp:cNvGraphicFramePr>
-            <a:graphic xmlns:a="http://schemas.openxmlformats.org/drawingml/2006/main">
-              <a:graphicData uri="http://schemas.openxmlformats.org/drawingml/2006/picture">
-                <pic:pic xmlns:pic="http://schemas.openxmlformats.org/drawingml/2006/picture">
-                  <pic:nvPicPr>
-                    <pic:cNvPr id="0" name="Picture 7"/>
-                    <pic:cNvPicPr>
-                      <a:picLocks noChangeAspect="1" noChangeArrowheads="1"/>
-                    </pic:cNvPicPr>
-                  </pic:nvPicPr>
-                  <pic:blipFill>
-                    <a:blip r:embed="rId8" cstate="print"/>
-                    <a:srcRect/>
-                    <a:stretch>
-                      <a:fillRect/>
-                    </a:stretch>
-                  </pic:blipFill>
-                  <pic:spPr bwMode="auto">
-                    <a:xfrm>
-                      <a:off x="0" y="0"/>
-                      <a:ext cx="5727700" cy="4635500"/>
-                    </a:xfrm>
-                    <a:prstGeom prst="rect">
-                      <a:avLst/>
-                    </a:prstGeom>
-                    <a:noFill/>
-                    <a:ln w="9525">
-                      <a:noFill/>
-                      <a:miter lim="800000"/>
-                      <a:headEnd/>
-                      <a:tailEnd/>
-                    </a:ln>
-                  </pic:spPr>
-                </pic:pic>
-              </a:graphicData>
-            </a:graphic>
-          </wp:inline>
-        </w:drawing>
+        <w:pict>
+          <v:shapetype id="_x0000_t75" coordsize="21600,21600" o:spt="75" o:preferrelative="t" path="m@4@5l@4@11@9@11@9@5xe" filled="f" stroked="f">
+            <v:stroke joinstyle="miter"/>
+            <v:formulas>
+              <v:f eqn="if lineDrawn pixelLineWidth 0"/>
+              <v:f eqn="sum @0 1 0"/>
+              <v:f eqn="sum 0 0 @1"/>
+              <v:f eqn="prod @2 1 2"/>
+              <v:f eqn="prod @3 21600 pixelWidth"/>
+              <v:f eqn="prod @3 21600 pixelHeight"/>
+              <v:f eqn="sum @0 0 1"/>
+              <v:f eqn="prod @6 1 2"/>
+              <v:f eqn="prod @7 21600 pixelWidth"/>
+              <v:f eqn="sum @8 21600 0"/>
+              <v:f eqn="prod @7 21600 pixelHeight"/>
+              <v:f eqn="sum @10 21600 0"/>
+            </v:formulas>
+            <v:path o:extrusionok="f" gradientshapeok="t" o:connecttype="rect"/>
+            <o:lock v:ext="edit" aspectratio="t"/>
+          </v:shapetype>
+          <v:shape id="_x0000_i1025" type="#_x0000_t75" style="width:451pt;height:386.5pt">
+            <v:imagedata r:id="rId8" o:title="CrowSoftERD2"/>
+          </v:shape>
+        </w:pict>
       </w:r>
     </w:p>
     <w:p>
@@ -828,6 +807,7 @@
           </w:tcPr>
           <w:p>
             <w:r>
+              <w:lastRenderedPageBreak/>
               <w:t xml:space="preserve">Password  </w:t>
             </w:r>
           </w:p>
@@ -900,7 +880,6 @@
           <w:p>
             <w:proofErr w:type="spellStart"/>
             <w:r>
-              <w:lastRenderedPageBreak/>
               <w:t>FirstName</w:t>
             </w:r>
             <w:proofErr w:type="spellEnd"/>
@@ -2388,12 +2367,12 @@
         <w:tblLook w:val="04A0"/>
       </w:tblPr>
       <w:tblGrid>
-        <w:gridCol w:w="2286"/>
-        <w:gridCol w:w="1982"/>
-        <w:gridCol w:w="1137"/>
-        <w:gridCol w:w="1459"/>
-        <w:gridCol w:w="1507"/>
-        <w:gridCol w:w="871"/>
+        <w:gridCol w:w="2452"/>
+        <w:gridCol w:w="2124"/>
+        <w:gridCol w:w="1106"/>
+        <w:gridCol w:w="1297"/>
+        <w:gridCol w:w="1339"/>
+        <w:gridCol w:w="924"/>
       </w:tblGrid>
       <w:tr>
         <w:trPr>
@@ -2401,7 +2380,7 @@
         </w:trPr>
         <w:tc>
           <w:tcPr>
-            <w:tcW w:w="2591" w:type="dxa"/>
+            <w:tcW w:w="2286" w:type="dxa"/>
             <w:noWrap/>
             <w:hideMark/>
           </w:tcPr>
@@ -2423,7 +2402,7 @@
         </w:tc>
         <w:tc>
           <w:tcPr>
-            <w:tcW w:w="2360" w:type="dxa"/>
+            <w:tcW w:w="1982" w:type="dxa"/>
             <w:noWrap/>
             <w:hideMark/>
           </w:tcPr>
@@ -2445,7 +2424,7 @@
         </w:tc>
         <w:tc>
           <w:tcPr>
-            <w:tcW w:w="1360" w:type="dxa"/>
+            <w:tcW w:w="1137" w:type="dxa"/>
             <w:noWrap/>
             <w:hideMark/>
           </w:tcPr>
@@ -2467,7 +2446,7 @@
         </w:tc>
         <w:tc>
           <w:tcPr>
-            <w:tcW w:w="1760" w:type="dxa"/>
+            <w:tcW w:w="1459" w:type="dxa"/>
             <w:noWrap/>
             <w:hideMark/>
           </w:tcPr>
@@ -2489,7 +2468,7 @@
         </w:tc>
         <w:tc>
           <w:tcPr>
-            <w:tcW w:w="1820" w:type="dxa"/>
+            <w:tcW w:w="1507" w:type="dxa"/>
             <w:noWrap/>
             <w:hideMark/>
           </w:tcPr>
@@ -2511,7 +2490,7 @@
         </w:tc>
         <w:tc>
           <w:tcPr>
-            <w:tcW w:w="834" w:type="dxa"/>
+            <w:tcW w:w="871" w:type="dxa"/>
             <w:hideMark/>
           </w:tcPr>
           <w:p>
@@ -2537,7 +2516,7 @@
         </w:trPr>
         <w:tc>
           <w:tcPr>
-            <w:tcW w:w="2591" w:type="dxa"/>
+            <w:tcW w:w="2286" w:type="dxa"/>
             <w:hideMark/>
           </w:tcPr>
           <w:p>
@@ -2553,7 +2532,7 @@
         </w:tc>
         <w:tc>
           <w:tcPr>
-            <w:tcW w:w="2360" w:type="dxa"/>
+            <w:tcW w:w="1982" w:type="dxa"/>
             <w:hideMark/>
           </w:tcPr>
           <w:p>
@@ -2564,7 +2543,7 @@
         </w:tc>
         <w:tc>
           <w:tcPr>
-            <w:tcW w:w="1360" w:type="dxa"/>
+            <w:tcW w:w="1137" w:type="dxa"/>
             <w:hideMark/>
           </w:tcPr>
           <w:p>
@@ -2575,7 +2554,7 @@
         </w:tc>
         <w:tc>
           <w:tcPr>
-            <w:tcW w:w="1760" w:type="dxa"/>
+            <w:tcW w:w="1459" w:type="dxa"/>
             <w:hideMark/>
           </w:tcPr>
           <w:p>
@@ -2586,14 +2565,14 @@
         </w:tc>
         <w:tc>
           <w:tcPr>
-            <w:tcW w:w="1820" w:type="dxa"/>
+            <w:tcW w:w="1507" w:type="dxa"/>
             <w:hideMark/>
           </w:tcPr>
           <w:p/>
         </w:tc>
         <w:tc>
           <w:tcPr>
-            <w:tcW w:w="834" w:type="dxa"/>
+            <w:tcW w:w="871" w:type="dxa"/>
             <w:hideMark/>
           </w:tcPr>
           <w:p>
@@ -2611,7 +2590,7 @@
         </w:trPr>
         <w:tc>
           <w:tcPr>
-            <w:tcW w:w="2591" w:type="dxa"/>
+            <w:tcW w:w="2286" w:type="dxa"/>
             <w:hideMark/>
           </w:tcPr>
           <w:p>
@@ -2627,7 +2606,7 @@
         </w:tc>
         <w:tc>
           <w:tcPr>
-            <w:tcW w:w="2360" w:type="dxa"/>
+            <w:tcW w:w="1982" w:type="dxa"/>
             <w:hideMark/>
           </w:tcPr>
           <w:p>
@@ -2646,7 +2625,7 @@
         </w:tc>
         <w:tc>
           <w:tcPr>
-            <w:tcW w:w="1360" w:type="dxa"/>
+            <w:tcW w:w="1137" w:type="dxa"/>
             <w:hideMark/>
           </w:tcPr>
           <w:p>
@@ -2657,7 +2636,7 @@
         </w:tc>
         <w:tc>
           <w:tcPr>
-            <w:tcW w:w="1760" w:type="dxa"/>
+            <w:tcW w:w="1459" w:type="dxa"/>
             <w:hideMark/>
           </w:tcPr>
           <w:p>
@@ -2668,7 +2647,7 @@
         </w:tc>
         <w:tc>
           <w:tcPr>
-            <w:tcW w:w="1820" w:type="dxa"/>
+            <w:tcW w:w="1507" w:type="dxa"/>
             <w:hideMark/>
           </w:tcPr>
           <w:p>
@@ -2679,7 +2658,7 @@
         </w:tc>
         <w:tc>
           <w:tcPr>
-            <w:tcW w:w="834" w:type="dxa"/>
+            <w:tcW w:w="871" w:type="dxa"/>
             <w:hideMark/>
           </w:tcPr>
           <w:p>
@@ -2697,7 +2676,7 @@
         </w:trPr>
         <w:tc>
           <w:tcPr>
-            <w:tcW w:w="2591" w:type="dxa"/>
+            <w:tcW w:w="2286" w:type="dxa"/>
             <w:hideMark/>
           </w:tcPr>
           <w:p>
@@ -2708,7 +2687,7 @@
         </w:tc>
         <w:tc>
           <w:tcPr>
-            <w:tcW w:w="2360" w:type="dxa"/>
+            <w:tcW w:w="1982" w:type="dxa"/>
             <w:hideMark/>
           </w:tcPr>
           <w:p>
@@ -2719,7 +2698,7 @@
         </w:tc>
         <w:tc>
           <w:tcPr>
-            <w:tcW w:w="1360" w:type="dxa"/>
+            <w:tcW w:w="1137" w:type="dxa"/>
             <w:hideMark/>
           </w:tcPr>
           <w:p>
@@ -2730,7 +2709,7 @@
         </w:tc>
         <w:tc>
           <w:tcPr>
-            <w:tcW w:w="1760" w:type="dxa"/>
+            <w:tcW w:w="1459" w:type="dxa"/>
             <w:hideMark/>
           </w:tcPr>
           <w:p>
@@ -2746,7 +2725,7 @@
         </w:tc>
         <w:tc>
           <w:tcPr>
-            <w:tcW w:w="1820" w:type="dxa"/>
+            <w:tcW w:w="1507" w:type="dxa"/>
             <w:hideMark/>
           </w:tcPr>
           <w:p>
@@ -2757,7 +2736,7 @@
         </w:tc>
         <w:tc>
           <w:tcPr>
-            <w:tcW w:w="834" w:type="dxa"/>
+            <w:tcW w:w="871" w:type="dxa"/>
             <w:hideMark/>
           </w:tcPr>
           <w:p>
@@ -2773,7 +2752,7 @@
         </w:trPr>
         <w:tc>
           <w:tcPr>
-            <w:tcW w:w="2591" w:type="dxa"/>
+            <w:tcW w:w="2286" w:type="dxa"/>
             <w:hideMark/>
           </w:tcPr>
           <w:p>
@@ -2789,7 +2768,7 @@
         </w:tc>
         <w:tc>
           <w:tcPr>
-            <w:tcW w:w="2360" w:type="dxa"/>
+            <w:tcW w:w="1982" w:type="dxa"/>
             <w:hideMark/>
           </w:tcPr>
           <w:p>
@@ -2800,7 +2779,7 @@
         </w:tc>
         <w:tc>
           <w:tcPr>
-            <w:tcW w:w="1360" w:type="dxa"/>
+            <w:tcW w:w="1137" w:type="dxa"/>
             <w:hideMark/>
           </w:tcPr>
           <w:p>
@@ -2811,7 +2790,7 @@
         </w:tc>
         <w:tc>
           <w:tcPr>
-            <w:tcW w:w="1760" w:type="dxa"/>
+            <w:tcW w:w="1459" w:type="dxa"/>
             <w:hideMark/>
           </w:tcPr>
           <w:p>
@@ -2822,7 +2801,7 @@
         </w:tc>
         <w:tc>
           <w:tcPr>
-            <w:tcW w:w="1820" w:type="dxa"/>
+            <w:tcW w:w="1507" w:type="dxa"/>
             <w:hideMark/>
           </w:tcPr>
           <w:p>
@@ -2833,7 +2812,7 @@
         </w:tc>
         <w:tc>
           <w:tcPr>
-            <w:tcW w:w="834" w:type="dxa"/>
+            <w:tcW w:w="871" w:type="dxa"/>
             <w:hideMark/>
           </w:tcPr>
           <w:p>
@@ -2849,7 +2828,7 @@
         </w:trPr>
         <w:tc>
           <w:tcPr>
-            <w:tcW w:w="2591" w:type="dxa"/>
+            <w:tcW w:w="2286" w:type="dxa"/>
             <w:hideMark/>
           </w:tcPr>
           <w:p>
@@ -2860,7 +2839,7 @@
         </w:tc>
         <w:tc>
           <w:tcPr>
-            <w:tcW w:w="2360" w:type="dxa"/>
+            <w:tcW w:w="1982" w:type="dxa"/>
             <w:hideMark/>
           </w:tcPr>
           <w:p>
@@ -2871,7 +2850,7 @@
         </w:tc>
         <w:tc>
           <w:tcPr>
-            <w:tcW w:w="1360" w:type="dxa"/>
+            <w:tcW w:w="1137" w:type="dxa"/>
             <w:hideMark/>
           </w:tcPr>
           <w:p>
@@ -2882,7 +2861,7 @@
         </w:tc>
         <w:tc>
           <w:tcPr>
-            <w:tcW w:w="1760" w:type="dxa"/>
+            <w:tcW w:w="1459" w:type="dxa"/>
             <w:hideMark/>
           </w:tcPr>
           <w:p>
@@ -2893,7 +2872,7 @@
         </w:tc>
         <w:tc>
           <w:tcPr>
-            <w:tcW w:w="1820" w:type="dxa"/>
+            <w:tcW w:w="1507" w:type="dxa"/>
             <w:hideMark/>
           </w:tcPr>
           <w:p>
@@ -2904,7 +2883,7 @@
         </w:tc>
         <w:tc>
           <w:tcPr>
-            <w:tcW w:w="834" w:type="dxa"/>
+            <w:tcW w:w="871" w:type="dxa"/>
             <w:hideMark/>
           </w:tcPr>
           <w:p>
@@ -2922,7 +2901,7 @@
         </w:trPr>
         <w:tc>
           <w:tcPr>
-            <w:tcW w:w="2591" w:type="dxa"/>
+            <w:tcW w:w="2286" w:type="dxa"/>
             <w:hideMark/>
           </w:tcPr>
           <w:p>
@@ -2933,7 +2912,7 @@
         </w:tc>
         <w:tc>
           <w:tcPr>
-            <w:tcW w:w="2360" w:type="dxa"/>
+            <w:tcW w:w="1982" w:type="dxa"/>
             <w:hideMark/>
           </w:tcPr>
           <w:p>
@@ -2944,7 +2923,7 @@
         </w:tc>
         <w:tc>
           <w:tcPr>
-            <w:tcW w:w="1360" w:type="dxa"/>
+            <w:tcW w:w="1137" w:type="dxa"/>
             <w:hideMark/>
           </w:tcPr>
           <w:p>
@@ -2955,7 +2934,7 @@
         </w:tc>
         <w:tc>
           <w:tcPr>
-            <w:tcW w:w="1760" w:type="dxa"/>
+            <w:tcW w:w="1459" w:type="dxa"/>
             <w:hideMark/>
           </w:tcPr>
           <w:p>
@@ -2966,7 +2945,7 @@
         </w:tc>
         <w:tc>
           <w:tcPr>
-            <w:tcW w:w="1820" w:type="dxa"/>
+            <w:tcW w:w="1507" w:type="dxa"/>
             <w:hideMark/>
           </w:tcPr>
           <w:p>
@@ -2977,7 +2956,7 @@
         </w:tc>
         <w:tc>
           <w:tcPr>
-            <w:tcW w:w="834" w:type="dxa"/>
+            <w:tcW w:w="871" w:type="dxa"/>
             <w:hideMark/>
           </w:tcPr>
           <w:p>
@@ -2995,7 +2974,7 @@
         </w:trPr>
         <w:tc>
           <w:tcPr>
-            <w:tcW w:w="2591" w:type="dxa"/>
+            <w:tcW w:w="2286" w:type="dxa"/>
             <w:hideMark/>
           </w:tcPr>
           <w:p>
@@ -3006,7 +2985,7 @@
         </w:tc>
         <w:tc>
           <w:tcPr>
-            <w:tcW w:w="2360" w:type="dxa"/>
+            <w:tcW w:w="1982" w:type="dxa"/>
             <w:hideMark/>
           </w:tcPr>
           <w:p>
@@ -3017,7 +2996,7 @@
         </w:tc>
         <w:tc>
           <w:tcPr>
-            <w:tcW w:w="1360" w:type="dxa"/>
+            <w:tcW w:w="1137" w:type="dxa"/>
             <w:hideMark/>
           </w:tcPr>
           <w:p>
@@ -3028,7 +3007,7 @@
         </w:tc>
         <w:tc>
           <w:tcPr>
-            <w:tcW w:w="1760" w:type="dxa"/>
+            <w:tcW w:w="1459" w:type="dxa"/>
             <w:hideMark/>
           </w:tcPr>
           <w:p>
@@ -3039,7 +3018,7 @@
         </w:tc>
         <w:tc>
           <w:tcPr>
-            <w:tcW w:w="1820" w:type="dxa"/>
+            <w:tcW w:w="1507" w:type="dxa"/>
             <w:hideMark/>
           </w:tcPr>
           <w:p>
@@ -3050,7 +3029,7 @@
         </w:tc>
         <w:tc>
           <w:tcPr>
-            <w:tcW w:w="834" w:type="dxa"/>
+            <w:tcW w:w="871" w:type="dxa"/>
             <w:hideMark/>
           </w:tcPr>
           <w:p>
@@ -3068,7 +3047,7 @@
         </w:trPr>
         <w:tc>
           <w:tcPr>
-            <w:tcW w:w="2591" w:type="dxa"/>
+            <w:tcW w:w="2286" w:type="dxa"/>
             <w:hideMark/>
           </w:tcPr>
           <w:p>
@@ -3084,7 +3063,7 @@
         </w:tc>
         <w:tc>
           <w:tcPr>
-            <w:tcW w:w="2360" w:type="dxa"/>
+            <w:tcW w:w="1982" w:type="dxa"/>
             <w:hideMark/>
           </w:tcPr>
           <w:p>
@@ -3095,7 +3074,7 @@
         </w:tc>
         <w:tc>
           <w:tcPr>
-            <w:tcW w:w="1360" w:type="dxa"/>
+            <w:tcW w:w="1137" w:type="dxa"/>
             <w:hideMark/>
           </w:tcPr>
           <w:p>
@@ -3106,7 +3085,7 @@
         </w:tc>
         <w:tc>
           <w:tcPr>
-            <w:tcW w:w="1760" w:type="dxa"/>
+            <w:tcW w:w="1459" w:type="dxa"/>
             <w:hideMark/>
           </w:tcPr>
           <w:p>
@@ -3117,14 +3096,14 @@
         </w:tc>
         <w:tc>
           <w:tcPr>
-            <w:tcW w:w="1820" w:type="dxa"/>
+            <w:tcW w:w="1507" w:type="dxa"/>
             <w:hideMark/>
           </w:tcPr>
           <w:p/>
         </w:tc>
         <w:tc>
           <w:tcPr>
-            <w:tcW w:w="834" w:type="dxa"/>
+            <w:tcW w:w="871" w:type="dxa"/>
             <w:hideMark/>
           </w:tcPr>
           <w:p>
@@ -3140,7 +3119,7 @@
         </w:trPr>
         <w:tc>
           <w:tcPr>
-            <w:tcW w:w="2591" w:type="dxa"/>
+            <w:tcW w:w="2286" w:type="dxa"/>
             <w:hideMark/>
           </w:tcPr>
           <w:p>
@@ -3156,7 +3135,7 @@
         </w:tc>
         <w:tc>
           <w:tcPr>
-            <w:tcW w:w="2360" w:type="dxa"/>
+            <w:tcW w:w="1982" w:type="dxa"/>
             <w:hideMark/>
           </w:tcPr>
           <w:p>
@@ -3167,7 +3146,7 @@
         </w:tc>
         <w:tc>
           <w:tcPr>
-            <w:tcW w:w="1360" w:type="dxa"/>
+            <w:tcW w:w="1137" w:type="dxa"/>
             <w:hideMark/>
           </w:tcPr>
           <w:p>
@@ -3178,14 +3157,14 @@
         </w:tc>
         <w:tc>
           <w:tcPr>
-            <w:tcW w:w="1760" w:type="dxa"/>
+            <w:tcW w:w="1459" w:type="dxa"/>
             <w:hideMark/>
           </w:tcPr>
           <w:p/>
         </w:tc>
         <w:tc>
           <w:tcPr>
-            <w:tcW w:w="1820" w:type="dxa"/>
+            <w:tcW w:w="1507" w:type="dxa"/>
             <w:hideMark/>
           </w:tcPr>
           <w:p>
@@ -3196,7 +3175,7 @@
         </w:tc>
         <w:tc>
           <w:tcPr>
-            <w:tcW w:w="834" w:type="dxa"/>
+            <w:tcW w:w="871" w:type="dxa"/>
             <w:hideMark/>
           </w:tcPr>
           <w:p>
@@ -3214,7 +3193,7 @@
         </w:trPr>
         <w:tc>
           <w:tcPr>
-            <w:tcW w:w="2591" w:type="dxa"/>
+            <w:tcW w:w="2286" w:type="dxa"/>
             <w:hideMark/>
           </w:tcPr>
           <w:p>
@@ -3230,7 +3209,7 @@
         </w:tc>
         <w:tc>
           <w:tcPr>
-            <w:tcW w:w="2360" w:type="dxa"/>
+            <w:tcW w:w="1982" w:type="dxa"/>
             <w:hideMark/>
           </w:tcPr>
           <w:p>
@@ -3241,7 +3220,7 @@
         </w:tc>
         <w:tc>
           <w:tcPr>
-            <w:tcW w:w="1360" w:type="dxa"/>
+            <w:tcW w:w="1137" w:type="dxa"/>
             <w:hideMark/>
           </w:tcPr>
           <w:p>
@@ -3252,7 +3231,7 @@
         </w:tc>
         <w:tc>
           <w:tcPr>
-            <w:tcW w:w="1760" w:type="dxa"/>
+            <w:tcW w:w="1459" w:type="dxa"/>
             <w:hideMark/>
           </w:tcPr>
           <w:p>
@@ -3263,7 +3242,7 @@
         </w:tc>
         <w:tc>
           <w:tcPr>
-            <w:tcW w:w="1820" w:type="dxa"/>
+            <w:tcW w:w="1507" w:type="dxa"/>
             <w:hideMark/>
           </w:tcPr>
           <w:p>
@@ -3274,7 +3253,7 @@
         </w:tc>
         <w:tc>
           <w:tcPr>
-            <w:tcW w:w="834" w:type="dxa"/>
+            <w:tcW w:w="871" w:type="dxa"/>
             <w:hideMark/>
           </w:tcPr>
           <w:p>
@@ -3290,7 +3269,7 @@
         </w:trPr>
         <w:tc>
           <w:tcPr>
-            <w:tcW w:w="2591" w:type="dxa"/>
+            <w:tcW w:w="2286" w:type="dxa"/>
             <w:hideMark/>
           </w:tcPr>
           <w:p>
@@ -3306,7 +3285,7 @@
         </w:tc>
         <w:tc>
           <w:tcPr>
-            <w:tcW w:w="2360" w:type="dxa"/>
+            <w:tcW w:w="1982" w:type="dxa"/>
             <w:hideMark/>
           </w:tcPr>
           <w:p>
@@ -3325,7 +3304,7 @@
         </w:tc>
         <w:tc>
           <w:tcPr>
-            <w:tcW w:w="1360" w:type="dxa"/>
+            <w:tcW w:w="1137" w:type="dxa"/>
             <w:hideMark/>
           </w:tcPr>
           <w:p>
@@ -3336,7 +3315,7 @@
         </w:tc>
         <w:tc>
           <w:tcPr>
-            <w:tcW w:w="1760" w:type="dxa"/>
+            <w:tcW w:w="1459" w:type="dxa"/>
             <w:hideMark/>
           </w:tcPr>
           <w:p>
@@ -3347,7 +3326,7 @@
         </w:tc>
         <w:tc>
           <w:tcPr>
-            <w:tcW w:w="1820" w:type="dxa"/>
+            <w:tcW w:w="1507" w:type="dxa"/>
             <w:hideMark/>
           </w:tcPr>
           <w:p>
@@ -3358,7 +3337,7 @@
         </w:tc>
         <w:tc>
           <w:tcPr>
-            <w:tcW w:w="834" w:type="dxa"/>
+            <w:tcW w:w="871" w:type="dxa"/>
             <w:hideMark/>
           </w:tcPr>
           <w:p>
@@ -3376,7 +3355,7 @@
         </w:trPr>
         <w:tc>
           <w:tcPr>
-            <w:tcW w:w="2591" w:type="dxa"/>
+            <w:tcW w:w="2286" w:type="dxa"/>
             <w:hideMark/>
           </w:tcPr>
           <w:p>
@@ -3387,7 +3366,7 @@
         </w:tc>
         <w:tc>
           <w:tcPr>
-            <w:tcW w:w="2360" w:type="dxa"/>
+            <w:tcW w:w="1982" w:type="dxa"/>
             <w:hideMark/>
           </w:tcPr>
           <w:p>
@@ -3401,7 +3380,7 @@
         </w:tc>
         <w:tc>
           <w:tcPr>
-            <w:tcW w:w="1360" w:type="dxa"/>
+            <w:tcW w:w="1137" w:type="dxa"/>
             <w:hideMark/>
           </w:tcPr>
           <w:p>
@@ -3412,7 +3391,7 @@
         </w:tc>
         <w:tc>
           <w:tcPr>
-            <w:tcW w:w="1760" w:type="dxa"/>
+            <w:tcW w:w="1459" w:type="dxa"/>
             <w:hideMark/>
           </w:tcPr>
           <w:p>
@@ -3423,7 +3402,7 @@
         </w:tc>
         <w:tc>
           <w:tcPr>
-            <w:tcW w:w="1820" w:type="dxa"/>
+            <w:tcW w:w="1507" w:type="dxa"/>
             <w:hideMark/>
           </w:tcPr>
           <w:p>
@@ -3434,7 +3413,7 @@
         </w:tc>
         <w:tc>
           <w:tcPr>
-            <w:tcW w:w="834" w:type="dxa"/>
+            <w:tcW w:w="871" w:type="dxa"/>
             <w:hideMark/>
           </w:tcPr>
           <w:p>
@@ -3450,7 +3429,7 @@
         </w:trPr>
         <w:tc>
           <w:tcPr>
-            <w:tcW w:w="2591" w:type="dxa"/>
+            <w:tcW w:w="2286" w:type="dxa"/>
             <w:hideMark/>
           </w:tcPr>
           <w:p>
@@ -3463,7 +3442,7 @@
         </w:tc>
         <w:tc>
           <w:tcPr>
-            <w:tcW w:w="2360" w:type="dxa"/>
+            <w:tcW w:w="1982" w:type="dxa"/>
             <w:hideMark/>
           </w:tcPr>
           <w:p>
@@ -3480,7 +3459,7 @@
         </w:tc>
         <w:tc>
           <w:tcPr>
-            <w:tcW w:w="1360" w:type="dxa"/>
+            <w:tcW w:w="1137" w:type="dxa"/>
             <w:hideMark/>
           </w:tcPr>
           <w:p>
@@ -3491,7 +3470,7 @@
         </w:tc>
         <w:tc>
           <w:tcPr>
-            <w:tcW w:w="1760" w:type="dxa"/>
+            <w:tcW w:w="1459" w:type="dxa"/>
             <w:hideMark/>
           </w:tcPr>
           <w:p>
@@ -3502,7 +3481,7 @@
         </w:tc>
         <w:tc>
           <w:tcPr>
-            <w:tcW w:w="1820" w:type="dxa"/>
+            <w:tcW w:w="1507" w:type="dxa"/>
             <w:hideMark/>
           </w:tcPr>
           <w:p>
@@ -3513,7 +3492,7 @@
         </w:tc>
         <w:tc>
           <w:tcPr>
-            <w:tcW w:w="834" w:type="dxa"/>
+            <w:tcW w:w="871" w:type="dxa"/>
             <w:noWrap/>
             <w:hideMark/>
           </w:tcPr>
@@ -3521,24 +3500,162 @@
             <w:r>
               <w:t>decimal</w:t>
             </w:r>
+          </w:p>
+        </w:tc>
+      </w:tr>
+      <w:tr>
+        <w:trPr>
+          <w:trHeight w:val="451"/>
+        </w:trPr>
+        <w:tc>
+          <w:tcPr>
+            <w:tcW w:w="2286" w:type="dxa"/>
+            <w:hideMark/>
+          </w:tcPr>
+          <w:p>
+            <w:proofErr w:type="spellStart"/>
+            <w:r>
+              <w:t>Date</w:t>
+            </w:r>
+            <w:r>
+              <w:t>Updated</w:t>
+            </w:r>
+            <w:proofErr w:type="spellEnd"/>
+          </w:p>
+        </w:tc>
+        <w:tc>
+          <w:tcPr>
+            <w:tcW w:w="1982" w:type="dxa"/>
+            <w:hideMark/>
+          </w:tcPr>
+          <w:p>
+            <w:r>
+              <w:t>Updated when record is updated by Admin</w:t>
+            </w:r>
+          </w:p>
+        </w:tc>
+        <w:tc>
+          <w:tcPr>
+            <w:tcW w:w="1137" w:type="dxa"/>
+            <w:hideMark/>
+          </w:tcPr>
+          <w:p>
+            <w:r>
+              <w:t>N</w:t>
+            </w:r>
+          </w:p>
+        </w:tc>
+        <w:tc>
+          <w:tcPr>
+            <w:tcW w:w="1459" w:type="dxa"/>
+            <w:hideMark/>
+          </w:tcPr>
+          <w:p>
+            <w:r>
+              <w:t>2019-02-31 20:00:00'</w:t>
+            </w:r>
+          </w:p>
+        </w:tc>
+        <w:tc>
+          <w:tcPr>
+            <w:tcW w:w="1507" w:type="dxa"/>
+            <w:hideMark/>
+          </w:tcPr>
+          <w:p/>
+        </w:tc>
+        <w:tc>
+          <w:tcPr>
+            <w:tcW w:w="871" w:type="dxa"/>
+            <w:noWrap/>
+            <w:hideMark/>
+          </w:tcPr>
+          <w:p>
+            <w:proofErr w:type="spellStart"/>
+            <w:r>
+              <w:t>datetime</w:t>
+            </w:r>
+            <w:proofErr w:type="spellEnd"/>
+          </w:p>
+        </w:tc>
+      </w:tr>
+      <w:tr>
+        <w:trPr>
+          <w:trHeight w:val="451"/>
+        </w:trPr>
+        <w:tc>
+          <w:tcPr>
+            <w:tcW w:w="2286" w:type="dxa"/>
+            <w:hideMark/>
+          </w:tcPr>
+          <w:p>
+            <w:proofErr w:type="spellStart"/>
+            <w:r>
+              <w:t>UpdatedBy</w:t>
+            </w:r>
+            <w:proofErr w:type="spellEnd"/>
+          </w:p>
+        </w:tc>
+        <w:tc>
+          <w:tcPr>
+            <w:tcW w:w="1982" w:type="dxa"/>
+            <w:hideMark/>
+          </w:tcPr>
+          <w:p>
+            <w:r>
+              <w:t xml:space="preserve">Admin Id who updated the </w:t>
+            </w:r>
+            <w:proofErr w:type="spellStart"/>
+            <w:r>
+              <w:t>qoute</w:t>
+            </w:r>
+            <w:proofErr w:type="spellEnd"/>
+          </w:p>
+        </w:tc>
+        <w:tc>
+          <w:tcPr>
+            <w:tcW w:w="1137" w:type="dxa"/>
+            <w:hideMark/>
+          </w:tcPr>
+          <w:p>
+            <w:r>
+              <w:t>N</w:t>
+            </w:r>
+          </w:p>
+        </w:tc>
+        <w:tc>
+          <w:tcPr>
+            <w:tcW w:w="1459" w:type="dxa"/>
+            <w:hideMark/>
+          </w:tcPr>
+          <w:p>
+            <w:r>
+              <w:t>1</w:t>
+            </w:r>
+          </w:p>
+        </w:tc>
+        <w:tc>
+          <w:tcPr>
+            <w:tcW w:w="1507" w:type="dxa"/>
+            <w:hideMark/>
+          </w:tcPr>
+          <w:p/>
+        </w:tc>
+        <w:tc>
+          <w:tcPr>
+            <w:tcW w:w="871" w:type="dxa"/>
+            <w:noWrap/>
+            <w:hideMark/>
+          </w:tcPr>
+          <w:p>
+            <w:proofErr w:type="spellStart"/>
+            <w:r>
+              <w:t>int</w:t>
+            </w:r>
+            <w:proofErr w:type="spellEnd"/>
           </w:p>
         </w:tc>
       </w:tr>
     </w:tbl>
-    <w:p>
-      <w:pPr>
-        <w:rPr>
-          <w:lang w:val="en-IE"/>
-        </w:rPr>
-      </w:pPr>
-    </w:p>
-    <w:p>
-      <w:pPr>
-        <w:rPr>
-          <w:lang w:val="en-IE"/>
-        </w:rPr>
-      </w:pPr>
-    </w:p>
     <w:p>
       <w:pPr>
         <w:rPr>
@@ -4920,12 +5037,26 @@
   <w:p>
     <w:pPr>
       <w:pStyle w:val="Header"/>
+      <w:rPr>
+        <w:lang w:val="en-IE"/>
+      </w:rPr>
     </w:pPr>
     <w:r>
       <w:rPr>
         <w:lang w:val="en-IE"/>
       </w:rPr>
       <w:t>Date Created: 20/03/2019</w:t>
+    </w:r>
+  </w:p>
+  <w:p>
+    <w:pPr>
+      <w:pStyle w:val="Header"/>
+    </w:pPr>
+    <w:r>
+      <w:rPr>
+        <w:lang w:val="en-IE"/>
+      </w:rPr>
+      <w:t>Date Updated: 21/03/2019</w:t>
     </w:r>
   </w:p>
 </w:hdr>
@@ -5288,6 +5419,7 @@
   <w:style w:type="character" w:default="1" w:styleId="DefaultParagraphFont">
     <w:name w:val="Default Paragraph Font"/>
     <w:uiPriority w:val="1"/>
+    <w:semiHidden/>
     <w:unhideWhenUsed/>
   </w:style>
   <w:style w:type="table" w:default="1" w:styleId="TableNormal">

</xml_diff>